<commit_message>
Replace myspace with tumblr
</commit_message>
<xml_diff>
--- a/Unit3/Unit3 1-2.docx
+++ b/Unit3/Unit3 1-2.docx
@@ -30,14 +30,12 @@
         </w:rPr>
         <w:t xml:space="preserve">Days: </w:t>
       </w:r>
-      <w:bookmarkStart w:id="0" w:name="_GoBack"/>
       <w:r>
         <w:rPr>
           <w:rFonts w:ascii="Arial" w:hAnsi="Arial" w:cs="Arial"/>
         </w:rPr>
         <w:t>1-2</w:t>
       </w:r>
-      <w:bookmarkEnd w:id="0"/>
     </w:p>
     <w:p>
       <w:pPr>
@@ -366,7 +364,21 @@
         <w:rPr>
           <w:rFonts w:ascii="Arial" w:hAnsi="Arial" w:cs="Arial"/>
         </w:rPr>
-        <w:t xml:space="preserve">View and discuss Growing Up Online. </w:t>
+        <w:t xml:space="preserve">View and discuss Growing </w:t>
+      </w:r>
+      <w:proofErr w:type="gramStart"/>
+      <w:r>
+        <w:rPr>
+          <w:rFonts w:ascii="Arial" w:hAnsi="Arial" w:cs="Arial"/>
+        </w:rPr>
+        <w:t>Up</w:t>
+      </w:r>
+      <w:proofErr w:type="gramEnd"/>
+      <w:r>
+        <w:rPr>
+          <w:rFonts w:ascii="Arial" w:hAnsi="Arial" w:cs="Arial"/>
+        </w:rPr>
+        <w:t xml:space="preserve"> Online. </w:t>
       </w:r>
     </w:p>
     <w:p>
@@ -384,7 +396,21 @@
         <w:rPr>
           <w:rFonts w:ascii="Arial" w:hAnsi="Arial" w:cs="Arial"/>
         </w:rPr>
-        <w:t xml:space="preserve">Create a Blog entry reflecting on Growing Up Online. </w:t>
+        <w:t xml:space="preserve">Create a Blog entry reflecting on Growing </w:t>
+      </w:r>
+      <w:proofErr w:type="gramStart"/>
+      <w:r>
+        <w:rPr>
+          <w:rFonts w:ascii="Arial" w:hAnsi="Arial" w:cs="Arial"/>
+        </w:rPr>
+        <w:t>Up</w:t>
+      </w:r>
+      <w:proofErr w:type="gramEnd"/>
+      <w:r>
+        <w:rPr>
+          <w:rFonts w:ascii="Arial" w:hAnsi="Arial" w:cs="Arial"/>
+        </w:rPr>
+        <w:t xml:space="preserve"> Online. </w:t>
       </w:r>
     </w:p>
     <w:p>
@@ -549,8 +575,21 @@
         <w:rPr>
           <w:rFonts w:ascii="Arial" w:hAnsi="Arial" w:cs="Arial"/>
         </w:rPr>
-        <w:lastRenderedPageBreak/>
-        <w:t>Which social networking applications do you use? (blogging, Facebook, MySpace)</w:t>
+        <w:t xml:space="preserve">Which social networking applications do you use? (blogging, Facebook, </w:t>
+      </w:r>
+      <w:proofErr w:type="spellStart"/>
+      <w:r>
+        <w:rPr>
+          <w:rFonts w:ascii="Arial" w:hAnsi="Arial" w:cs="Arial"/>
+        </w:rPr>
+        <w:t>Tumblr</w:t>
+      </w:r>
+      <w:proofErr w:type="spellEnd"/>
+      <w:r>
+        <w:rPr>
+          <w:rFonts w:ascii="Arial" w:hAnsi="Arial" w:cs="Arial"/>
+        </w:rPr>
+        <w:t>)</w:t>
       </w:r>
     </w:p>
     <w:p>
@@ -568,6 +607,7 @@
         <w:rPr>
           <w:rFonts w:ascii="Arial" w:hAnsi="Arial" w:cs="Arial"/>
         </w:rPr>
+        <w:lastRenderedPageBreak/>
         <w:t>How often? How many of your friends use them?</w:t>
       </w:r>
     </w:p>
@@ -670,7 +710,21 @@
         <w:rPr>
           <w:rFonts w:ascii="Arial" w:hAnsi="Arial" w:cs="Arial"/>
         </w:rPr>
-        <w:t>Display parts 1-3 of Growing Up Online f</w:t>
+        <w:t xml:space="preserve">Display parts 1-3 of Growing </w:t>
+      </w:r>
+      <w:proofErr w:type="gramStart"/>
+      <w:r>
+        <w:rPr>
+          <w:rFonts w:ascii="Arial" w:hAnsi="Arial" w:cs="Arial"/>
+        </w:rPr>
+        <w:t>Up</w:t>
+      </w:r>
+      <w:proofErr w:type="gramEnd"/>
+      <w:r>
+        <w:rPr>
+          <w:rFonts w:ascii="Arial" w:hAnsi="Arial" w:cs="Arial"/>
+        </w:rPr>
+        <w:t xml:space="preserve"> Online f</w:t>
       </w:r>
       <w:r>
         <w:rPr>
@@ -764,7 +818,21 @@
         <w:rPr>
           <w:rFonts w:ascii="Arial" w:hAnsi="Arial" w:cs="Arial"/>
         </w:rPr>
-        <w:t xml:space="preserve">Note: Helping each student set up a blog will require some time outside of class and should be completed in advance of the lesson. For example, students need to get a free Google gmail account before signing up for blogger. </w:t>
+        <w:t xml:space="preserve">Note: Helping each student set up a blog will require some time outside of class and should be completed in advance of the lesson. For example, students need to get a free Google </w:t>
+      </w:r>
+      <w:proofErr w:type="spellStart"/>
+      <w:r>
+        <w:rPr>
+          <w:rFonts w:ascii="Arial" w:hAnsi="Arial" w:cs="Arial"/>
+        </w:rPr>
+        <w:t>gmail</w:t>
+      </w:r>
+      <w:proofErr w:type="spellEnd"/>
+      <w:r>
+        <w:rPr>
+          <w:rFonts w:ascii="Arial" w:hAnsi="Arial" w:cs="Arial"/>
+        </w:rPr>
+        <w:t xml:space="preserve"> account before signing up for blogger. </w:t>
       </w:r>
       <w:r>
         <w:rPr>
@@ -853,7 +921,23 @@
             <w:rStyle w:val="Hyperlink"/>
             <w:rFonts w:ascii="Arial" w:hAnsi="Arial" w:cs="Arial"/>
           </w:rPr>
-          <w:t>http://www.blogger.com</w:t>
+          <w:t>http://</w:t>
+        </w:r>
+        <w:bookmarkStart w:id="0" w:name="_GoBack"/>
+        <w:bookmarkEnd w:id="0"/>
+        <w:r>
+          <w:rPr>
+            <w:rStyle w:val="Hyperlink"/>
+            <w:rFonts w:ascii="Arial" w:hAnsi="Arial" w:cs="Arial"/>
+          </w:rPr>
+          <w:t>w</w:t>
+        </w:r>
+        <w:r>
+          <w:rPr>
+            <w:rStyle w:val="Hyperlink"/>
+            <w:rFonts w:ascii="Arial" w:hAnsi="Arial" w:cs="Arial"/>
+          </w:rPr>
+          <w:t>ww.blogger.com</w:t>
         </w:r>
       </w:hyperlink>
     </w:p>
@@ -1781,7 +1865,6 @@
   <w:style w:type="character" w:default="1" w:styleId="DefaultParagraphFont">
     <w:name w:val="Default Paragraph Font"/>
     <w:uiPriority w:val="1"/>
-    <w:semiHidden/>
     <w:unhideWhenUsed/>
   </w:style>
   <w:style w:type="table" w:default="1" w:styleId="TableNormal">
@@ -1824,6 +1907,18 @@
     <w:rsid w:val="00282EDE"/>
     <w:rPr>
       <w:color w:val="0000FF" w:themeColor="hyperlink"/>
+      <w:u w:val="single"/>
+    </w:rPr>
+  </w:style>
+  <w:style w:type="character" w:styleId="FollowedHyperlink">
+    <w:name w:val="FollowedHyperlink"/>
+    <w:basedOn w:val="DefaultParagraphFont"/>
+    <w:uiPriority w:val="99"/>
+    <w:semiHidden/>
+    <w:unhideWhenUsed/>
+    <w:rsid w:val="00031BCC"/>
+    <w:rPr>
+      <w:color w:val="800080" w:themeColor="followedHyperlink"/>
       <w:u w:val="single"/>
     </w:rPr>
   </w:style>
@@ -1993,7 +2088,6 @@
   <w:style w:type="character" w:default="1" w:styleId="DefaultParagraphFont">
     <w:name w:val="Default Paragraph Font"/>
     <w:uiPriority w:val="1"/>
-    <w:semiHidden/>
     <w:unhideWhenUsed/>
   </w:style>
   <w:style w:type="table" w:default="1" w:styleId="TableNormal">
@@ -2036,6 +2130,18 @@
     <w:rsid w:val="00282EDE"/>
     <w:rPr>
       <w:color w:val="0000FF" w:themeColor="hyperlink"/>
+      <w:u w:val="single"/>
+    </w:rPr>
+  </w:style>
+  <w:style w:type="character" w:styleId="FollowedHyperlink">
+    <w:name w:val="FollowedHyperlink"/>
+    <w:basedOn w:val="DefaultParagraphFont"/>
+    <w:uiPriority w:val="99"/>
+    <w:semiHidden/>
+    <w:unhideWhenUsed/>
+    <w:rsid w:val="00031BCC"/>
+    <w:rPr>
+      <w:color w:val="800080" w:themeColor="followedHyperlink"/>
       <w:u w:val="single"/>
     </w:rPr>
   </w:style>

</xml_diff>

<commit_message>
Update Unit 3 to use blogger only
</commit_message>
<xml_diff>
--- a/Unit3/Unit3 1-2.docx
+++ b/Unit3/Unit3 1-2.docx
@@ -364,21 +364,7 @@
         <w:rPr>
           <w:rFonts w:ascii="Arial" w:hAnsi="Arial" w:cs="Arial"/>
         </w:rPr>
-        <w:t xml:space="preserve">View and discuss Growing </w:t>
-      </w:r>
-      <w:proofErr w:type="gramStart"/>
-      <w:r>
-        <w:rPr>
-          <w:rFonts w:ascii="Arial" w:hAnsi="Arial" w:cs="Arial"/>
-        </w:rPr>
-        <w:t>Up</w:t>
-      </w:r>
-      <w:proofErr w:type="gramEnd"/>
-      <w:r>
-        <w:rPr>
-          <w:rFonts w:ascii="Arial" w:hAnsi="Arial" w:cs="Arial"/>
-        </w:rPr>
-        <w:t xml:space="preserve"> Online. </w:t>
+        <w:t xml:space="preserve">View and discuss Growing Up Online. </w:t>
       </w:r>
     </w:p>
     <w:p>
@@ -396,21 +382,7 @@
         <w:rPr>
           <w:rFonts w:ascii="Arial" w:hAnsi="Arial" w:cs="Arial"/>
         </w:rPr>
-        <w:t xml:space="preserve">Create a Blog entry reflecting on Growing </w:t>
-      </w:r>
-      <w:proofErr w:type="gramStart"/>
-      <w:r>
-        <w:rPr>
-          <w:rFonts w:ascii="Arial" w:hAnsi="Arial" w:cs="Arial"/>
-        </w:rPr>
-        <w:t>Up</w:t>
-      </w:r>
-      <w:proofErr w:type="gramEnd"/>
-      <w:r>
-        <w:rPr>
-          <w:rFonts w:ascii="Arial" w:hAnsi="Arial" w:cs="Arial"/>
-        </w:rPr>
-        <w:t xml:space="preserve"> Online. </w:t>
+        <w:t xml:space="preserve">Create a Blog entry reflecting on Growing Up Online. </w:t>
       </w:r>
     </w:p>
     <w:p>
@@ -704,21 +676,7 @@
         <w:rPr>
           <w:rFonts w:ascii="Arial" w:hAnsi="Arial" w:cs="Arial"/>
         </w:rPr>
-        <w:t xml:space="preserve">Display parts 1-3 of Growing </w:t>
-      </w:r>
-      <w:proofErr w:type="gramStart"/>
-      <w:r>
-        <w:rPr>
-          <w:rFonts w:ascii="Arial" w:hAnsi="Arial" w:cs="Arial"/>
-        </w:rPr>
-        <w:t>Up</w:t>
-      </w:r>
-      <w:proofErr w:type="gramEnd"/>
-      <w:r>
-        <w:rPr>
-          <w:rFonts w:ascii="Arial" w:hAnsi="Arial" w:cs="Arial"/>
-        </w:rPr>
-        <w:t xml:space="preserve"> Online f</w:t>
+        <w:t>Display parts 1-3 of Growing Up Online f</w:t>
       </w:r>
       <w:r>
         <w:rPr>
@@ -812,21 +770,19 @@
         <w:rPr>
           <w:rFonts w:ascii="Arial" w:hAnsi="Arial" w:cs="Arial"/>
         </w:rPr>
-        <w:t xml:space="preserve">Note: Helping each student set up a blog will require some time outside of class and should be completed in advance of the lesson. For example, students need to get a free Google </w:t>
-      </w:r>
-      <w:proofErr w:type="spellStart"/>
-      <w:r>
-        <w:rPr>
-          <w:rFonts w:ascii="Arial" w:hAnsi="Arial" w:cs="Arial"/>
-        </w:rPr>
-        <w:t>gmail</w:t>
-      </w:r>
-      <w:proofErr w:type="spellEnd"/>
-      <w:r>
-        <w:rPr>
-          <w:rFonts w:ascii="Arial" w:hAnsi="Arial" w:cs="Arial"/>
-        </w:rPr>
-        <w:t xml:space="preserve"> account before signing up for blogger. </w:t>
+        <w:t xml:space="preserve">Note: Helping each student set up a blog will require some time outside of class and should be completed in advance of the lesson. </w:t>
+      </w:r>
+      <w:r>
+        <w:rPr>
+          <w:rFonts w:ascii="Arial" w:hAnsi="Arial" w:cs="Arial"/>
+        </w:rPr>
+        <w:t>Students</w:t>
+      </w:r>
+      <w:r>
+        <w:rPr>
+          <w:rFonts w:ascii="Arial" w:hAnsi="Arial" w:cs="Arial"/>
+        </w:rPr>
+        <w:t xml:space="preserve"> need to get a free Google gmail account before signing up for blogger. </w:t>
       </w:r>
       <w:r>
         <w:rPr>
@@ -918,56 +874,6 @@
           <w:t>http://www.blogger.com</w:t>
         </w:r>
       </w:hyperlink>
-    </w:p>
-    <w:p>
-      <w:pPr>
-        <w:pStyle w:val="ListParagraph"/>
-        <w:numPr>
-          <w:ilvl w:val="0"/>
-          <w:numId w:val="6"/>
-        </w:numPr>
-        <w:rPr>
-          <w:rFonts w:ascii="Arial" w:hAnsi="Arial" w:cs="Arial"/>
-        </w:rPr>
-      </w:pPr>
-      <w:hyperlink r:id="rId8" w:history="1">
-        <w:r>
-          <w:rPr>
-            <w:rStyle w:val="Hyperlink"/>
-            <w:rFonts w:ascii="Arial" w:hAnsi="Arial" w:cs="Arial"/>
-          </w:rPr>
-          <w:t>http://www.tumblr.com</w:t>
-        </w:r>
-      </w:hyperlink>
-    </w:p>
-    <w:p>
-      <w:pPr>
-        <w:pStyle w:val="ListParagraph"/>
-        <w:numPr>
-          <w:ilvl w:val="0"/>
-          <w:numId w:val="6"/>
-        </w:numPr>
-        <w:rPr>
-          <w:rFonts w:ascii="Arial" w:hAnsi="Arial" w:cs="Arial"/>
-        </w:rPr>
-      </w:pPr>
-      <w:hyperlink r:id="rId9" w:history="1">
-        <w:r>
-          <w:rPr>
-            <w:rStyle w:val="Hyperlink"/>
-            <w:rFonts w:ascii="Arial" w:hAnsi="Arial" w:cs="Arial"/>
-          </w:rPr>
-          <w:t>http://wordpress.org/</w:t>
-        </w:r>
-      </w:hyperlink>
-    </w:p>
-    <w:p>
-      <w:pPr>
-        <w:ind w:left="360"/>
-        <w:rPr>
-          <w:rFonts w:ascii="Arial" w:hAnsi="Arial" w:cs="Arial"/>
-        </w:rPr>
-      </w:pPr>
     </w:p>
     <w:sectPr>
       <w:pgSz w:w="12240" w:h="15840"/>

</xml_diff>

<commit_message>
modify for online parts
</commit_message>
<xml_diff>
--- a/Unit3/Unit3 1-2.docx
+++ b/Unit3/Unit3 1-2.docx
@@ -364,7 +364,21 @@
         <w:rPr>
           <w:rFonts w:ascii="Arial" w:hAnsi="Arial" w:cs="Arial"/>
         </w:rPr>
-        <w:t xml:space="preserve">View and discuss Growing Up Online. </w:t>
+        <w:t xml:space="preserve">View and discuss Growing </w:t>
+      </w:r>
+      <w:proofErr w:type="gramStart"/>
+      <w:r>
+        <w:rPr>
+          <w:rFonts w:ascii="Arial" w:hAnsi="Arial" w:cs="Arial"/>
+        </w:rPr>
+        <w:t>Up</w:t>
+      </w:r>
+      <w:proofErr w:type="gramEnd"/>
+      <w:r>
+        <w:rPr>
+          <w:rFonts w:ascii="Arial" w:hAnsi="Arial" w:cs="Arial"/>
+        </w:rPr>
+        <w:t xml:space="preserve"> Online. </w:t>
       </w:r>
     </w:p>
     <w:p>
@@ -382,7 +396,21 @@
         <w:rPr>
           <w:rFonts w:ascii="Arial" w:hAnsi="Arial" w:cs="Arial"/>
         </w:rPr>
-        <w:t xml:space="preserve">Create a Blog entry reflecting on Growing Up Online. </w:t>
+        <w:t xml:space="preserve">Create a Blog entry reflecting on Growing </w:t>
+      </w:r>
+      <w:proofErr w:type="gramStart"/>
+      <w:r>
+        <w:rPr>
+          <w:rFonts w:ascii="Arial" w:hAnsi="Arial" w:cs="Arial"/>
+        </w:rPr>
+        <w:t>Up</w:t>
+      </w:r>
+      <w:proofErr w:type="gramEnd"/>
+      <w:r>
+        <w:rPr>
+          <w:rFonts w:ascii="Arial" w:hAnsi="Arial" w:cs="Arial"/>
+        </w:rPr>
+        <w:t xml:space="preserve"> Online. </w:t>
       </w:r>
     </w:p>
     <w:p>
@@ -458,6 +486,24 @@
       <w:pPr>
         <w:pStyle w:val="ListParagraph"/>
         <w:numPr>
+          <w:ilvl w:val="1"/>
+          <w:numId w:val="4"/>
+        </w:numPr>
+        <w:rPr>
+          <w:rFonts w:ascii="Arial" w:hAnsi="Arial" w:cs="Arial"/>
+        </w:rPr>
+      </w:pPr>
+      <w:r>
+        <w:rPr>
+          <w:rFonts w:ascii="Arial" w:hAnsi="Arial" w:cs="Arial"/>
+        </w:rPr>
+        <w:t>Online: Use a bulletin board to discuss online security</w:t>
+      </w:r>
+    </w:p>
+    <w:p>
+      <w:pPr>
+        <w:pStyle w:val="ListParagraph"/>
+        <w:numPr>
           <w:ilvl w:val="0"/>
           <w:numId w:val="4"/>
         </w:numPr>
@@ -518,6 +564,24 @@
       <w:pPr>
         <w:pStyle w:val="ListParagraph"/>
         <w:numPr>
+          <w:ilvl w:val="1"/>
+          <w:numId w:val="4"/>
+        </w:numPr>
+        <w:rPr>
+          <w:rFonts w:ascii="Arial" w:hAnsi="Arial" w:cs="Arial"/>
+        </w:rPr>
+      </w:pPr>
+      <w:r>
+        <w:rPr>
+          <w:rFonts w:ascii="Arial" w:hAnsi="Arial" w:cs="Arial"/>
+        </w:rPr>
+        <w:t>Online: Share blogs on bulletin board.</w:t>
+      </w:r>
+    </w:p>
+    <w:p>
+      <w:pPr>
+        <w:pStyle w:val="ListParagraph"/>
+        <w:numPr>
           <w:ilvl w:val="0"/>
           <w:numId w:val="4"/>
         </w:numPr>
@@ -529,6 +593,7 @@
         <w:rPr>
           <w:rFonts w:ascii="Arial" w:hAnsi="Arial" w:cs="Arial"/>
         </w:rPr>
+        <w:lastRenderedPageBreak/>
         <w:t>Guide a discussion regarding student use of social networking applications. (Note: This discussion may be a review of discussions from Unit 1.) Ask questions such as:</w:t>
       </w:r>
     </w:p>
@@ -547,218 +612,243 @@
         <w:rPr>
           <w:rFonts w:ascii="Arial" w:hAnsi="Arial" w:cs="Arial"/>
         </w:rPr>
-        <w:t>Which social networking applications do you use? (blogging, Facebook</w:t>
-      </w:r>
+        <w:t>Which social networking applications do you use? (blogging, Facebook)</w:t>
+      </w:r>
+    </w:p>
+    <w:p>
+      <w:pPr>
+        <w:pStyle w:val="ListParagraph"/>
+        <w:numPr>
+          <w:ilvl w:val="1"/>
+          <w:numId w:val="4"/>
+        </w:numPr>
+        <w:rPr>
+          <w:rFonts w:ascii="Arial" w:hAnsi="Arial" w:cs="Arial"/>
+        </w:rPr>
+      </w:pPr>
+      <w:r>
+        <w:rPr>
+          <w:rFonts w:ascii="Arial" w:hAnsi="Arial" w:cs="Arial"/>
+        </w:rPr>
+        <w:t>How often? How many of your friends use them?</w:t>
+      </w:r>
+    </w:p>
+    <w:p>
+      <w:pPr>
+        <w:pStyle w:val="ListParagraph"/>
+        <w:numPr>
+          <w:ilvl w:val="1"/>
+          <w:numId w:val="4"/>
+        </w:numPr>
+        <w:rPr>
+          <w:rFonts w:ascii="Arial" w:hAnsi="Arial" w:cs="Arial"/>
+        </w:rPr>
+      </w:pPr>
+      <w:r>
+        <w:rPr>
+          <w:rFonts w:ascii="Arial" w:hAnsi="Arial" w:cs="Arial"/>
+        </w:rPr>
+        <w:t>How important are these web applications to your lives? How have they changed your lives?</w:t>
+      </w:r>
+    </w:p>
+    <w:p>
+      <w:pPr>
+        <w:pStyle w:val="ListParagraph"/>
+        <w:numPr>
+          <w:ilvl w:val="2"/>
+          <w:numId w:val="4"/>
+        </w:numPr>
+        <w:rPr>
+          <w:rFonts w:ascii="Arial" w:hAnsi="Arial" w:cs="Arial"/>
+        </w:rPr>
+      </w:pPr>
+      <w:r>
+        <w:rPr>
+          <w:rFonts w:ascii="Arial" w:hAnsi="Arial" w:cs="Arial"/>
+        </w:rPr>
+        <w:t>Living their lives essentially online</w:t>
+      </w:r>
+    </w:p>
+    <w:p>
+      <w:pPr>
+        <w:pStyle w:val="ListParagraph"/>
+        <w:numPr>
+          <w:ilvl w:val="2"/>
+          <w:numId w:val="4"/>
+        </w:numPr>
+        <w:rPr>
+          <w:rFonts w:ascii="Arial" w:hAnsi="Arial" w:cs="Arial"/>
+        </w:rPr>
+      </w:pPr>
+      <w:r>
+        <w:rPr>
+          <w:rFonts w:ascii="Arial" w:hAnsi="Arial" w:cs="Arial"/>
+        </w:rPr>
+        <w:t xml:space="preserve">A revolution in </w:t>
+      </w:r>
+      <w:r>
+        <w:rPr>
+          <w:rFonts w:ascii="Arial" w:hAnsi="Arial" w:cs="Arial"/>
+        </w:rPr>
+        <w:t>classrooms and in social life</w:t>
+      </w:r>
+    </w:p>
+    <w:p>
+      <w:pPr>
+        <w:pStyle w:val="ListParagraph"/>
+        <w:numPr>
+          <w:ilvl w:val="2"/>
+          <w:numId w:val="4"/>
+        </w:numPr>
+        <w:rPr>
+          <w:rFonts w:ascii="Arial" w:hAnsi="Arial" w:cs="Arial"/>
+        </w:rPr>
+      </w:pPr>
+      <w:r>
+        <w:rPr>
+          <w:rFonts w:ascii="Arial" w:hAnsi="Arial" w:cs="Arial"/>
+        </w:rPr>
+        <w:t>Self-expression</w:t>
+      </w:r>
+      <w:r>
+        <w:rPr>
+          <w:rFonts w:ascii="Arial" w:hAnsi="Arial" w:cs="Arial"/>
+        </w:rPr>
+        <w:t>, trying on new Identities</w:t>
+      </w:r>
+    </w:p>
+    <w:p>
+      <w:pPr>
+        <w:pStyle w:val="ListParagraph"/>
+        <w:numPr>
+          <w:ilvl w:val="1"/>
+          <w:numId w:val="4"/>
+        </w:numPr>
+        <w:rPr>
+          <w:rFonts w:ascii="Arial" w:hAnsi="Arial" w:cs="Arial"/>
+        </w:rPr>
+      </w:pPr>
+      <w:r>
+        <w:rPr>
+          <w:rFonts w:ascii="Arial" w:hAnsi="Arial" w:cs="Arial"/>
+        </w:rPr>
+        <w:t>Online: Again, discuss on bulletin board.</w:t>
+      </w:r>
+    </w:p>
+    <w:p>
+      <w:pPr>
+        <w:pStyle w:val="ListParagraph"/>
+        <w:numPr>
+          <w:ilvl w:val="0"/>
+          <w:numId w:val="4"/>
+        </w:numPr>
+        <w:rPr>
+          <w:rFonts w:ascii="Arial" w:hAnsi="Arial" w:cs="Arial"/>
+        </w:rPr>
+      </w:pPr>
+      <w:r>
+        <w:rPr>
+          <w:rFonts w:ascii="Arial" w:hAnsi="Arial" w:cs="Arial"/>
+        </w:rPr>
+        <w:t xml:space="preserve">Display parts 1-3 of Growing </w:t>
+      </w:r>
+      <w:proofErr w:type="gramStart"/>
+      <w:r>
+        <w:rPr>
+          <w:rFonts w:ascii="Arial" w:hAnsi="Arial" w:cs="Arial"/>
+        </w:rPr>
+        <w:t>Up</w:t>
+      </w:r>
+      <w:proofErr w:type="gramEnd"/>
+      <w:r>
+        <w:rPr>
+          <w:rFonts w:ascii="Arial" w:hAnsi="Arial" w:cs="Arial"/>
+        </w:rPr>
+        <w:t xml:space="preserve"> Online f</w:t>
+      </w:r>
+      <w:r>
+        <w:rPr>
+          <w:rFonts w:ascii="Arial" w:hAnsi="Arial" w:cs="Arial"/>
+        </w:rPr>
+        <w:t xml:space="preserve">rom the PBS series Frontline. </w:t>
+      </w:r>
+    </w:p>
+    <w:p>
+      <w:pPr>
+        <w:pStyle w:val="ListParagraph"/>
+        <w:numPr>
+          <w:ilvl w:val="1"/>
+          <w:numId w:val="4"/>
+        </w:numPr>
+        <w:rPr>
+          <w:rFonts w:ascii="Arial" w:hAnsi="Arial" w:cs="Arial"/>
+        </w:rPr>
+      </w:pPr>
+      <w:r>
+        <w:rPr>
+          <w:rFonts w:ascii="Arial" w:hAnsi="Arial" w:cs="Arial"/>
+        </w:rPr>
+        <w:t>After viewing the video, lead a discussion on the content.</w:t>
+      </w:r>
+    </w:p>
+    <w:p>
+      <w:pPr>
+        <w:pStyle w:val="ListParagraph"/>
+        <w:numPr>
+          <w:ilvl w:val="0"/>
+          <w:numId w:val="4"/>
+        </w:numPr>
+        <w:rPr>
+          <w:rFonts w:ascii="Arial" w:hAnsi="Arial" w:cs="Arial"/>
+        </w:rPr>
+      </w:pPr>
+      <w:r>
+        <w:rPr>
+          <w:rFonts w:ascii="Arial" w:hAnsi="Arial" w:cs="Arial"/>
+        </w:rPr>
+        <w:t>Blog entry reflecting on Growing Up Online</w:t>
+      </w:r>
+    </w:p>
+    <w:p>
+      <w:pPr>
+        <w:pStyle w:val="ListParagraph"/>
+        <w:numPr>
+          <w:ilvl w:val="1"/>
+          <w:numId w:val="4"/>
+        </w:numPr>
+        <w:rPr>
+          <w:rFonts w:ascii="Arial" w:hAnsi="Arial" w:cs="Arial"/>
+        </w:rPr>
+      </w:pPr>
+      <w:r>
+        <w:rPr>
+          <w:rFonts w:ascii="Arial" w:hAnsi="Arial" w:cs="Arial"/>
+        </w:rPr>
+        <w:t>Have students create a blog entry reflecting on the video. Did any of their thoughts change after</w:t>
+      </w:r>
+      <w:r>
+        <w:rPr>
+          <w:rFonts w:ascii="Arial" w:hAnsi="Arial" w:cs="Arial"/>
+        </w:rPr>
+        <w:t xml:space="preserve"> </w:t>
+      </w:r>
+      <w:r>
+        <w:rPr>
+          <w:rFonts w:ascii="Arial" w:hAnsi="Arial" w:cs="Arial"/>
+        </w:rPr>
+        <w:t>viewing the video?</w:t>
+      </w:r>
+    </w:p>
+    <w:p>
+      <w:pPr>
+        <w:pStyle w:val="ListParagraph"/>
+        <w:ind w:left="1440"/>
+        <w:rPr>
+          <w:rFonts w:ascii="Arial" w:hAnsi="Arial" w:cs="Arial"/>
+        </w:rPr>
+      </w:pPr>
       <w:bookmarkStart w:id="0" w:name="_GoBack"/>
       <w:bookmarkEnd w:id="0"/>
-      <w:r>
-        <w:rPr>
-          <w:rFonts w:ascii="Arial" w:hAnsi="Arial" w:cs="Arial"/>
-        </w:rPr>
-        <w:t>)</w:t>
-      </w:r>
-    </w:p>
-    <w:p>
-      <w:pPr>
-        <w:pStyle w:val="ListParagraph"/>
-        <w:numPr>
-          <w:ilvl w:val="1"/>
-          <w:numId w:val="4"/>
-        </w:numPr>
-        <w:rPr>
-          <w:rFonts w:ascii="Arial" w:hAnsi="Arial" w:cs="Arial"/>
-        </w:rPr>
-      </w:pPr>
-      <w:r>
-        <w:rPr>
-          <w:rFonts w:ascii="Arial" w:hAnsi="Arial" w:cs="Arial"/>
-        </w:rPr>
-        <w:lastRenderedPageBreak/>
-        <w:t>How often? How many of your friends use them?</w:t>
-      </w:r>
-    </w:p>
-    <w:p>
-      <w:pPr>
-        <w:pStyle w:val="ListParagraph"/>
-        <w:numPr>
-          <w:ilvl w:val="1"/>
-          <w:numId w:val="4"/>
-        </w:numPr>
-        <w:rPr>
-          <w:rFonts w:ascii="Arial" w:hAnsi="Arial" w:cs="Arial"/>
-        </w:rPr>
-      </w:pPr>
-      <w:r>
-        <w:rPr>
-          <w:rFonts w:ascii="Arial" w:hAnsi="Arial" w:cs="Arial"/>
-        </w:rPr>
-        <w:t>How important are these web applications to your lives? How have they changed your lives?</w:t>
-      </w:r>
-    </w:p>
-    <w:p>
-      <w:pPr>
-        <w:pStyle w:val="ListParagraph"/>
-        <w:numPr>
-          <w:ilvl w:val="2"/>
-          <w:numId w:val="4"/>
-        </w:numPr>
-        <w:rPr>
-          <w:rFonts w:ascii="Arial" w:hAnsi="Arial" w:cs="Arial"/>
-        </w:rPr>
-      </w:pPr>
-      <w:r>
-        <w:rPr>
-          <w:rFonts w:ascii="Arial" w:hAnsi="Arial" w:cs="Arial"/>
-        </w:rPr>
-        <w:t>Living their lives essentially online</w:t>
-      </w:r>
-    </w:p>
-    <w:p>
-      <w:pPr>
-        <w:pStyle w:val="ListParagraph"/>
-        <w:numPr>
-          <w:ilvl w:val="2"/>
-          <w:numId w:val="4"/>
-        </w:numPr>
-        <w:rPr>
-          <w:rFonts w:ascii="Arial" w:hAnsi="Arial" w:cs="Arial"/>
-        </w:rPr>
-      </w:pPr>
-      <w:r>
-        <w:rPr>
-          <w:rFonts w:ascii="Arial" w:hAnsi="Arial" w:cs="Arial"/>
-        </w:rPr>
-        <w:t xml:space="preserve">A revolution in </w:t>
-      </w:r>
-      <w:r>
-        <w:rPr>
-          <w:rFonts w:ascii="Arial" w:hAnsi="Arial" w:cs="Arial"/>
-        </w:rPr>
-        <w:t>classrooms and in social life</w:t>
-      </w:r>
-    </w:p>
-    <w:p>
-      <w:pPr>
-        <w:pStyle w:val="ListParagraph"/>
-        <w:numPr>
-          <w:ilvl w:val="2"/>
-          <w:numId w:val="4"/>
-        </w:numPr>
-        <w:rPr>
-          <w:rFonts w:ascii="Arial" w:hAnsi="Arial" w:cs="Arial"/>
-        </w:rPr>
-      </w:pPr>
-      <w:r>
-        <w:rPr>
-          <w:rFonts w:ascii="Arial" w:hAnsi="Arial" w:cs="Arial"/>
-        </w:rPr>
-        <w:t>Self-expression</w:t>
-      </w:r>
-      <w:r>
-        <w:rPr>
-          <w:rFonts w:ascii="Arial" w:hAnsi="Arial" w:cs="Arial"/>
-        </w:rPr>
-        <w:t>, trying on new Identities</w:t>
-      </w:r>
-    </w:p>
-    <w:p>
-      <w:pPr>
-        <w:pStyle w:val="ListParagraph"/>
-        <w:numPr>
-          <w:ilvl w:val="0"/>
-          <w:numId w:val="4"/>
-        </w:numPr>
-        <w:rPr>
-          <w:rFonts w:ascii="Arial" w:hAnsi="Arial" w:cs="Arial"/>
-        </w:rPr>
-      </w:pPr>
-      <w:r>
-        <w:rPr>
-          <w:rFonts w:ascii="Arial" w:hAnsi="Arial" w:cs="Arial"/>
-        </w:rPr>
-        <w:t>Display parts 1-3 of Growing Up Online f</w:t>
-      </w:r>
-      <w:r>
-        <w:rPr>
-          <w:rFonts w:ascii="Arial" w:hAnsi="Arial" w:cs="Arial"/>
-        </w:rPr>
-        <w:t xml:space="preserve">rom the PBS series Frontline. </w:t>
-      </w:r>
-    </w:p>
-    <w:p>
-      <w:pPr>
-        <w:pStyle w:val="ListParagraph"/>
-        <w:numPr>
-          <w:ilvl w:val="1"/>
-          <w:numId w:val="4"/>
-        </w:numPr>
-        <w:rPr>
-          <w:rFonts w:ascii="Arial" w:hAnsi="Arial" w:cs="Arial"/>
-        </w:rPr>
-      </w:pPr>
-      <w:r>
-        <w:rPr>
-          <w:rFonts w:ascii="Arial" w:hAnsi="Arial" w:cs="Arial"/>
-        </w:rPr>
-        <w:t>After viewing the video, lead a discussion on the content.</w:t>
-      </w:r>
-    </w:p>
-    <w:p>
-      <w:pPr>
-        <w:pStyle w:val="ListParagraph"/>
-        <w:numPr>
-          <w:ilvl w:val="0"/>
-          <w:numId w:val="4"/>
-        </w:numPr>
-        <w:rPr>
-          <w:rFonts w:ascii="Arial" w:hAnsi="Arial" w:cs="Arial"/>
-        </w:rPr>
-      </w:pPr>
-      <w:r>
-        <w:rPr>
-          <w:rFonts w:ascii="Arial" w:hAnsi="Arial" w:cs="Arial"/>
-        </w:rPr>
-        <w:t>Blog entry reflecting on Growing Up Online</w:t>
-      </w:r>
-    </w:p>
-    <w:p>
-      <w:pPr>
-        <w:pStyle w:val="ListParagraph"/>
-        <w:numPr>
-          <w:ilvl w:val="1"/>
-          <w:numId w:val="4"/>
-        </w:numPr>
-        <w:rPr>
-          <w:rFonts w:ascii="Arial" w:hAnsi="Arial" w:cs="Arial"/>
-        </w:rPr>
-      </w:pPr>
-      <w:r>
-        <w:rPr>
-          <w:rFonts w:ascii="Arial" w:hAnsi="Arial" w:cs="Arial"/>
-        </w:rPr>
-        <w:t>Have students create a blog entry reflecting on the video. Did any of their thoughts change after</w:t>
-      </w:r>
-      <w:r>
-        <w:rPr>
-          <w:rFonts w:ascii="Arial" w:hAnsi="Arial" w:cs="Arial"/>
-        </w:rPr>
-        <w:t xml:space="preserve"> </w:t>
-      </w:r>
-      <w:r>
-        <w:rPr>
-          <w:rFonts w:ascii="Arial" w:hAnsi="Arial" w:cs="Arial"/>
-        </w:rPr>
-        <w:t>viewing the video?</w:t>
-      </w:r>
-    </w:p>
-    <w:p>
-      <w:pPr>
-        <w:pStyle w:val="ListParagraph"/>
-        <w:ind w:left="1440"/>
-        <w:rPr>
-          <w:rFonts w:ascii="Arial" w:hAnsi="Arial" w:cs="Arial"/>
-        </w:rPr>
-      </w:pPr>
     </w:p>
     <w:p>
       <w:pPr>
@@ -782,7 +872,21 @@
         <w:rPr>
           <w:rFonts w:ascii="Arial" w:hAnsi="Arial" w:cs="Arial"/>
         </w:rPr>
-        <w:t xml:space="preserve"> need to get a free Google gmail account before signing up for blogger. </w:t>
+        <w:t xml:space="preserve"> need to get a free Google </w:t>
+      </w:r>
+      <w:proofErr w:type="spellStart"/>
+      <w:r>
+        <w:rPr>
+          <w:rFonts w:ascii="Arial" w:hAnsi="Arial" w:cs="Arial"/>
+        </w:rPr>
+        <w:t>gmail</w:t>
+      </w:r>
+      <w:proofErr w:type="spellEnd"/>
+      <w:r>
+        <w:rPr>
+          <w:rFonts w:ascii="Arial" w:hAnsi="Arial" w:cs="Arial"/>
+        </w:rPr>
+        <w:t xml:space="preserve"> account before signing up for blogger. </w:t>
       </w:r>
       <w:r>
         <w:rPr>

</xml_diff>